<commit_message>
changing date of response letter
</commit_message>
<xml_diff>
--- a/response_letter.docx
+++ b/response_letter.docx
@@ -6,18 +6,6 @@
       <w:pPr>
         <w:pStyle w:val="Normal"/>
         <w:spacing w:before="0" w:after="240"/>
-        <w:jc w:val="left"/>
-        <w:rPr/>
-      </w:pPr>
-      <w:r>
-        <w:rPr/>
-        <w:t>(TODO: Change date, page numbers)</w:t>
-      </w:r>
-    </w:p>
-    <w:p>
-      <w:pPr>
-        <w:pStyle w:val="Normal"/>
-        <w:spacing w:before="0" w:after="240"/>
         <w:rPr>
           <w:rFonts w:cs="Helvetica"/>
         </w:rPr>
@@ -26,20 +14,32 @@
         <w:rPr>
           <w:rFonts w:cs="Helvetica"/>
         </w:rPr>
-        <w:t>August 26</w:t>
+        <w:t>September</w:t>
+      </w:r>
+      <w:r>
+        <w:rPr>
+          <w:rFonts w:cs="Helvetica"/>
+        </w:rPr>
+        <w:t xml:space="preserve"> 2</w:t>
       </w:r>
       <w:r>
         <w:rPr>
           <w:rFonts w:cs="Helvetica"/>
           <w:vertAlign w:val="superscript"/>
         </w:rPr>
-        <w:t>th</w:t>
+        <w:t>nd</w:t>
       </w:r>
       <w:r>
         <w:rPr>
           <w:rFonts w:cs="Helvetica"/>
         </w:rPr>
-        <w:t>, 2014</w:t>
+        <w:t>,</w:t>
+      </w:r>
+      <w:r>
+        <w:rPr>
+          <w:rFonts w:cs="Helvetica"/>
+        </w:rPr>
+        <w:t xml:space="preserve"> 2014</w:t>
       </w:r>
     </w:p>
     <w:p>
@@ -1524,13 +1524,7 @@
         <w:rPr>
           <w:color w:val="000000"/>
         </w:rPr>
-        <w:t xml:space="preserve">This is a fair point, as we dropped the infinitesimal elements before taking the limit. The equality is valid in the differential limit as the phase shift for an infinitesimal perturbation will be identically 0, </w:t>
-      </w:r>
-      <w:r>
-        <w:rPr>
-          <w:color w:val="000000"/>
-        </w:rPr>
-        <w:t xml:space="preserve">and therefore </w:t>
+        <w:t xml:space="preserve">This is a fair point, as we dropped the infinitesimal elements before taking the limit. The equality is valid in the differential limit as the phase shift for an infinitesimal perturbation will be identically 0, and therefore </w:t>
       </w:r>
       <w:r>
         <w:rPr>
@@ -1544,19 +1538,7 @@
         <w:rPr>
           <w:color w:val="000000"/>
         </w:rPr>
-        <w:t xml:space="preserve"> </w:t>
-      </w:r>
-      <w:r>
-        <w:rPr>
-          <w:color w:val="000000"/>
-        </w:rPr>
-        <w:t>However, i</w:t>
-      </w:r>
-      <w:r>
-        <w:rPr>
-          <w:color w:val="000000"/>
-        </w:rPr>
-        <w:t xml:space="preserve">ncluding the delta theta terms explicitly made the equation too long for a single line. </w:t>
+        <w:t xml:space="preserve"> However, including the delta theta terms explicitly made the equation too long for a single line. </w:t>
       </w:r>
       <w:r>
         <w:rPr>
@@ -1564,31 +1546,15 @@
           <w:bCs w:val="false"/>
           <w:color w:val="000000"/>
         </w:rPr>
-        <w:t xml:space="preserve">Since the equation (with the delta theta terms included) </w:t>
-      </w:r>
-      <w:r>
-        <w:rPr>
-          <w:b w:val="false"/>
-          <w:bCs w:val="false"/>
-          <w:color w:val="000000"/>
-        </w:rPr>
-        <w:t>was largely a repetition of the previous equation,</w:t>
-      </w:r>
-      <w:r>
-        <w:rPr>
-          <w:b/>
-          <w:bCs/>
-          <w:color w:val="000000"/>
-        </w:rPr>
-        <w:t xml:space="preserve"> </w:t>
-      </w:r>
-      <w:r>
-        <w:rPr>
-          <w:b/>
-          <w:bCs/>
-          <w:color w:val="000000"/>
-        </w:rPr>
-        <w:t>we have removed it.</w:t>
+        <w:t>Since the equation (with the delta theta terms included) was largely a repetition of the previous equation,</w:t>
+      </w:r>
+      <w:r>
+        <w:rPr>
+          <w:b/>
+          <w:bCs/>
+          <w:color w:val="000000"/>
+        </w:rPr>
+        <w:t xml:space="preserve"> we have removed it.</w:t>
       </w:r>
     </w:p>
     <w:p>
@@ -2929,14 +2895,7 @@
           <w:i/>
           <w:iCs/>
         </w:rPr>
-        <w:t>1</w:t>
-      </w:r>
-      <w:r>
-        <w:rPr>
-          <w:i/>
-          <w:iCs/>
-        </w:rPr>
-        <w:t>5</w:t>
+        <w:t>15</w:t>
       </w:r>
       <w:r>
         <w:rPr/>
@@ -2950,6 +2909,8 @@
         <w:rPr>
           <w:b/>
           <w:bCs/>
+          <w:i/>
+          <w:iCs/>
           <w:color w:val="000000"/>
         </w:rPr>
       </w:pPr>
@@ -2965,15 +2926,7 @@
           <w:bCs/>
           <w:color w:val="000000"/>
         </w:rPr>
-        <w:t xml:space="preserve">A population of cells is modeled using a detailed model of circadian rhythms (Model 2). Each cell in the population is subjected to a 20% increase in the vtp parameter </w:t>
-      </w:r>
-      <w:r>
-        <w:rPr>
-          <w:b/>
-          <w:bCs/>
-          <w:color w:val="000000"/>
-        </w:rPr>
-        <w:t>(</w:t>
+        <w:t>A population of cells is modeled using a detailed model of circadian rhythms (Model 2). Each cell in the population is subjected to a 20% increase in the vtp parameter (</w:t>
       </w:r>
       <w:r>
         <w:rPr>
@@ -2985,13 +2938,6 @@
         </w:rPr>
         <w:t>Per</w:t>
       </w:r>
-      <w:r>
-        <w:rPr>
-          <w:b/>
-          <w:bCs/>
-          <w:color w:val="000000"/>
-        </w:rPr>
-      </w:r>
     </w:p>
     <w:p>
       <w:pPr>
@@ -3007,15 +2953,7 @@
           <w:bCs/>
           <w:color w:val="000000"/>
         </w:rPr>
-        <w:t>transcription rate)</w:t>
-      </w:r>
-      <w:r>
-        <w:rPr>
-          <w:b/>
-          <w:bCs/>
-          <w:color w:val="000000"/>
-        </w:rPr>
-        <w:t xml:space="preserve"> for d = π / 2</w:t>
+        <w:t>transcription rate) for d = π / 2</w:t>
       </w:r>
       <w:r>
         <w:rPr>
@@ -3067,233 +3005,215 @@
       </w:pPr>
       <w:r>
         <w:rPr/>
-        <w:t xml:space="preserve">Eq. 48 </w:t>
-      </w:r>
-      <w:r>
-        <w:rPr/>
-        <w:t>(now 44)</w:t>
-      </w:r>
-      <w:r>
-        <w:rPr/>
-        <w:t xml:space="preserve"> tracks the distance between the perturbed trajectory and the limit cycle for each phase. The weighted-average of this distance is then used to find the population-level expression following perturbation. To make this point more clear, we have added additional explanatory text to the manuscript:</w:t>
-      </w:r>
-    </w:p>
-    <w:p>
-      <w:pPr>
-        <w:pStyle w:val="Normal"/>
-        <w:rPr/>
-      </w:pPr>
-      <w:r>
-        <w:rPr/>
-      </w:r>
-    </w:p>
-    <w:p>
-      <w:pPr>
-        <w:pStyle w:val="Normal"/>
-        <w:rPr/>
-      </w:pPr>
-      <w:r>
-        <w:rPr/>
-        <w:t>Page</w:t>
-      </w:r>
-      <w:r>
-        <w:rPr/>
-        <w:t>s</w:t>
-      </w:r>
+        <w:t>Eq. 48 (now 44) tracks the distance between the perturbed trajectory and the limit cycle for each phase. The weighted-average of this distance is then used to find the population-level expression following perturbation. To make this point more clear, we have added additional explanatory text to the manuscript:</w:t>
+      </w:r>
+    </w:p>
+    <w:p>
+      <w:pPr>
+        <w:pStyle w:val="Normal"/>
+        <w:rPr/>
+      </w:pPr>
+      <w:r>
+        <w:rPr/>
+      </w:r>
+    </w:p>
+    <w:p>
+      <w:pPr>
+        <w:pStyle w:val="Normal"/>
+        <w:rPr/>
+      </w:pPr>
+      <w:r>
+        <w:rPr/>
+        <w:t xml:space="preserve">Pages </w:t>
+      </w:r>
+      <w:r>
+        <w:rPr>
+          <w:i/>
+          <w:iCs/>
+        </w:rPr>
+        <w:t>12-13</w:t>
+      </w:r>
+      <w:r>
+        <w:rPr/>
+        <w:t>:</w:t>
+      </w:r>
+    </w:p>
+    <w:p>
+      <w:pPr>
+        <w:pStyle w:val="Normal"/>
+        <w:ind w:left="720" w:right="629" w:hanging="0"/>
+        <w:rPr/>
+      </w:pPr>
+      <w:r>
+        <w:rPr/>
+        <w:t xml:space="preserve">The second contribution to the perturbed population trajectory comes from deviations from limit-cycle oscillations in each cell. </w:t>
+      </w:r>
+      <w:r>
+        <w:rPr>
+          <w:b/>
+          <w:bCs/>
+        </w:rPr>
+        <w:t xml:space="preserve">We calculate the population-level effect of these deviations, by averaging over the deviations that occur at each phase. </w:t>
+      </w:r>
+      <w:r>
+        <w:rPr/>
+        <w:t>We define the deviation trajectory δx(θ, t) for each phase as the distance between the perturbed trajectory and the phase-adjusted reference:</w:t>
+      </w:r>
+    </w:p>
+    <w:p>
+      <w:pPr>
+        <w:pStyle w:val="Normal"/>
+        <w:ind w:left="720" w:right="629" w:hanging="0"/>
+        <w:rPr/>
+      </w:pPr>
+      <w:r>
+        <w:rPr/>
+        <w:t>(48, 49)</w:t>
+      </w:r>
+    </w:p>
+    <w:p>
+      <w:pPr>
+        <w:pStyle w:val="Normal"/>
+        <w:ind w:left="720" w:right="629" w:hanging="0"/>
+        <w:rPr>
+          <w:b/>
+          <w:bCs/>
+        </w:rPr>
+      </w:pPr>
+      <w:r>
+        <w:rPr>
+          <w:b/>
+          <w:bCs/>
+        </w:rPr>
+        <w:t>Since the perturbed trajectory ultimately converges with the phase-adjusted reference, deviations will converge to zero. Since the phase change, ∆θ, associated with a perturbation at each phase is likely not known prior to calculating the perturbed trajectory, it is difficult to tabulate deviation trajectories associated with each final phase, θ_0 + ∆θ. It is therefore more straightforward to find the average effect of single-cell perturbations at the population level by weighting the deviations by the phase density function prior to perturbation.</w:t>
+      </w:r>
+    </w:p>
+    <w:p>
+      <w:pPr>
+        <w:pStyle w:val="Normal"/>
+        <w:rPr/>
+      </w:pPr>
+      <w:r>
+        <w:rPr/>
+      </w:r>
+    </w:p>
+    <w:p>
+      <w:pPr>
+        <w:pStyle w:val="Normal"/>
+        <w:rPr>
+          <w:i/>
+          <w:iCs/>
+          <w:color w:val="666666"/>
+        </w:rPr>
+      </w:pPr>
+      <w:r>
+        <w:rPr>
+          <w:i/>
+          <w:iCs/>
+          <w:color w:val="666666"/>
+        </w:rPr>
+        <w:t>6) In a couple of places, the manuscript discusses pharmacological manipulation of circadian clocks. Could you discuss this in more detail since the manuscript analyzes data coming from only light-induced perturbations (Fig. 5)? For instance, the manipulation of circadian rhythms with the CK1d/e inhibitor (PF-670462) has been studied widely. Can you discuss how your method can be applied to the data in these studies?</w:t>
+      </w:r>
+    </w:p>
+    <w:p>
+      <w:pPr>
+        <w:pStyle w:val="Normal"/>
+        <w:rPr/>
+      </w:pPr>
+      <w:r>
+        <w:rPr/>
+      </w:r>
+    </w:p>
+    <w:p>
+      <w:pPr>
+        <w:pStyle w:val="Normal"/>
+        <w:rPr/>
+      </w:pPr>
+      <w:r>
+        <w:rPr/>
+        <w:t>Indeed, while we would have preferred to analyze data coming from pharmacological perturbations, this type of data is difficult to obtain. We have added an additional paragraph to the conclusion to address this limitation, and point out potential future applications of the method:</w:t>
+      </w:r>
+    </w:p>
+    <w:p>
+      <w:pPr>
+        <w:pStyle w:val="Normal"/>
+        <w:rPr/>
+      </w:pPr>
+      <w:r>
+        <w:rPr/>
+      </w:r>
+    </w:p>
+    <w:p>
+      <w:pPr>
+        <w:pStyle w:val="Normal"/>
+        <w:rPr/>
+      </w:pPr>
+      <w:r>
+        <w:rPr/>
+        <w:t xml:space="preserve">Page </w:t>
+      </w:r>
+      <w:r>
+        <w:rPr>
+          <w:i/>
+          <w:iCs/>
+        </w:rPr>
+        <w:t>18</w:t>
+      </w:r>
+      <w:r>
+        <w:rPr/>
+        <w:t>:</w:t>
+      </w:r>
+    </w:p>
+    <w:p>
+      <w:pPr>
+        <w:pStyle w:val="Normal"/>
+        <w:ind w:left="809" w:right="629" w:hanging="0"/>
+        <w:rPr>
+          <w:b/>
+          <w:bCs/>
+        </w:rPr>
+      </w:pPr>
+      <w:r>
+        <w:rPr>
+          <w:b/>
+          <w:bCs/>
+        </w:rPr>
+        <w:t>While our examples have focused on light-mediated perturbations, these approaches could also be applied to pharmacological perturbations. Some difficulty arises in obtaining such data in cultured cells, however, as entraining perturbations would require that pharmacological agents be introduced for only a finite duration. As medium or temperature changes are often enough to resynchronize cultured cells, a transient application is difficult to achieve experimentally. The search for clock-enhancing molecules has therefore focused on constant drug concentrations: for instance, dose-dependent period or amplitude change following inhibition of CK1δ or similar targets (50). For in vivo systems, however, pharmacokinetics dictates a finite duration of action for both naturally secreted hormones and pharmacological therapies. More effective treatments might therefore be designed by explicitly accounting for such a transient response, perturbing oscillators at the right phase to induce resynchronization and an increase in single-cell level amplitudes.</w:t>
+      </w:r>
+    </w:p>
+    <w:p>
+      <w:pPr>
+        <w:pStyle w:val="Normal"/>
+        <w:rPr/>
+      </w:pPr>
+      <w:r>
+        <w:rPr/>
+      </w:r>
+    </w:p>
+    <w:p>
+      <w:pPr>
+        <w:pStyle w:val="Normal"/>
+        <w:rPr/>
+      </w:pPr>
       <w:r>
         <w:rPr/>
         <w:t xml:space="preserve"> </w:t>
       </w:r>
-      <w:r>
-        <w:rPr>
-          <w:i/>
-          <w:iCs/>
-        </w:rPr>
-        <w:t>12-</w:t>
-      </w:r>
-      <w:r>
-        <w:rPr>
-          <w:i/>
-          <w:iCs/>
-        </w:rPr>
-        <w:t>13</w:t>
-      </w:r>
-      <w:r>
-        <w:rPr/>
-        <w:t>:</w:t>
-      </w:r>
-    </w:p>
-    <w:p>
-      <w:pPr>
-        <w:pStyle w:val="Normal"/>
-        <w:ind w:left="720" w:right="629" w:hanging="0"/>
-        <w:rPr/>
-      </w:pPr>
-      <w:r>
-        <w:rPr/>
-        <w:t xml:space="preserve">The second contribution to the perturbed population trajectory comes from deviations from limit-cycle oscillations in each cell. </w:t>
-      </w:r>
-      <w:r>
-        <w:rPr>
-          <w:b/>
-          <w:bCs/>
-        </w:rPr>
-        <w:t xml:space="preserve">We calculate the population-level effect of these deviations, by averaging over the deviations </w:t>
-      </w:r>
-      <w:r>
-        <w:rPr>
-          <w:b/>
-          <w:bCs/>
-        </w:rPr>
-        <w:t>that</w:t>
-      </w:r>
-      <w:r>
-        <w:rPr>
-          <w:b/>
-          <w:bCs/>
-        </w:rPr>
-        <w:t xml:space="preserve"> occur at each phase. </w:t>
-      </w:r>
-      <w:r>
-        <w:rPr/>
-        <w:t>We define the deviation trajectory δx(θ, t) for each phase as the distance between the perturbed trajectory and the phase-adjusted reference:</w:t>
-      </w:r>
-    </w:p>
-    <w:p>
-      <w:pPr>
-        <w:pStyle w:val="Normal"/>
-        <w:ind w:left="720" w:right="629" w:hanging="0"/>
-        <w:rPr/>
-      </w:pPr>
-      <w:r>
-        <w:rPr/>
-        <w:t>(48, 49)</w:t>
-      </w:r>
-    </w:p>
-    <w:p>
-      <w:pPr>
-        <w:pStyle w:val="Normal"/>
-        <w:ind w:left="720" w:right="629" w:hanging="0"/>
-        <w:rPr>
-          <w:b/>
-          <w:bCs/>
-        </w:rPr>
-      </w:pPr>
-      <w:r>
-        <w:rPr>
-          <w:b/>
-          <w:bCs/>
-        </w:rPr>
-        <w:t>Since the perturbed trajectory ultimately converges with the phase-adjusted reference, deviations will converge to zero. Since the phase change, ∆θ, associated with a perturbation at each phase is likely not known prior to calculating the perturbed trajectory, it is difficult to tabulate deviation trajectories associated with each final phase, θ_0 + ∆θ. It is therefore more straightforward to find the average effect of single-cell perturbations at the population level by weighting the deviations by the phase density function prior to perturbation.</w:t>
-      </w:r>
-    </w:p>
-    <w:p>
-      <w:pPr>
-        <w:pStyle w:val="Normal"/>
-        <w:rPr/>
-      </w:pPr>
-      <w:r>
-        <w:rPr/>
-      </w:r>
-    </w:p>
-    <w:p>
-      <w:pPr>
-        <w:pStyle w:val="Normal"/>
-        <w:rPr>
-          <w:i/>
-          <w:iCs/>
-          <w:color w:val="666666"/>
-        </w:rPr>
-      </w:pPr>
-      <w:r>
-        <w:rPr>
-          <w:i/>
-          <w:iCs/>
-          <w:color w:val="666666"/>
-        </w:rPr>
-        <w:t>6) In a couple of places, the manuscript discusses pharmacological manipulation of circadian clocks. Could you discuss this in more detail since the manuscript analyzes data coming from only light-induced perturbations (Fig. 5)? For instance, the manipulation of circadian rhythms with the CK1d/e inhibitor (PF-670462) has been studied widely. Can you discuss how your method can be applied to the data in these studies?</w:t>
-      </w:r>
-    </w:p>
-    <w:p>
-      <w:pPr>
-        <w:pStyle w:val="Normal"/>
-        <w:rPr/>
-      </w:pPr>
-      <w:r>
-        <w:rPr/>
-      </w:r>
-    </w:p>
-    <w:p>
-      <w:pPr>
-        <w:pStyle w:val="Normal"/>
-        <w:rPr/>
-      </w:pPr>
-      <w:r>
-        <w:rPr/>
-        <w:t>Indeed, while we would have preferred to analyze data coming from pharmacological perturbations, this type of data is difficult to obtain. We have added an additional paragraph to the conclusion to address this limitation, and point out potential future applications of the method:</w:t>
-      </w:r>
-    </w:p>
-    <w:p>
-      <w:pPr>
-        <w:pStyle w:val="Normal"/>
-        <w:rPr/>
-      </w:pPr>
-      <w:r>
-        <w:rPr/>
-      </w:r>
-    </w:p>
-    <w:p>
-      <w:pPr>
-        <w:pStyle w:val="Normal"/>
-        <w:rPr/>
-      </w:pPr>
-      <w:r>
-        <w:rPr/>
-        <w:t xml:space="preserve">Page </w:t>
-      </w:r>
-      <w:r>
-        <w:rPr>
-          <w:i/>
-          <w:iCs/>
-        </w:rPr>
-        <w:t>1</w:t>
-      </w:r>
-      <w:r>
-        <w:rPr>
-          <w:i/>
-          <w:iCs/>
-        </w:rPr>
-        <w:t>8</w:t>
-      </w:r>
-      <w:r>
-        <w:rPr/>
-        <w:t>:</w:t>
-      </w:r>
-    </w:p>
-    <w:p>
-      <w:pPr>
-        <w:pStyle w:val="Normal"/>
-        <w:ind w:left="809" w:right="629" w:hanging="0"/>
-        <w:rPr>
-          <w:b/>
-          <w:bCs/>
-        </w:rPr>
-      </w:pPr>
-      <w:r>
-        <w:rPr>
-          <w:b/>
-          <w:bCs/>
-        </w:rPr>
-        <w:t>While our examples have focused on light-mediated perturbations, these approaches could also be applied to pharmacological perturbations. Some difficulty arises in obtaining such data in cultured cells, however, as entraining perturbations would require that pharmacological agents be introduced for only a finite duration. As medium or temperature changes are often enough to resynchronize cultured cells, a transient application is difficult to achieve experimentally. The search for clock-enhancing molecules has therefore focused on constant drug concentrations: for instance, dose-dependent period or amplitude change following inhibition of CK1δ or similar targets (50). For in vivo systems, however, pharmacokinetics dictates a finite duration of action for both naturally secreted hormones and pharmacological therapies. More effective treatments might therefore be designed by explicitly accounting for such a transient response, perturbing oscillators at the right phase to induce resynchronization and an increase in single-cell level amplitudes.</w:t>
-      </w:r>
-    </w:p>
-    <w:p>
-      <w:pPr>
-        <w:pStyle w:val="Normal"/>
-        <w:rPr/>
-      </w:pPr>
-      <w:r>
-        <w:rPr/>
+    </w:p>
+    <w:p>
+      <w:pPr>
+        <w:pStyle w:val="Normal"/>
+        <w:rPr>
+          <w:b/>
+          <w:bCs/>
+        </w:rPr>
+      </w:pPr>
+      <w:r>
+        <w:rPr>
+          <w:b/>
+          <w:bCs/>
+        </w:rPr>
+        <w:t xml:space="preserve">Peer Reviewer #3: </w:t>
       </w:r>
     </w:p>
     <w:p>
@@ -3310,44 +3230,84 @@
       <w:pPr>
         <w:pStyle w:val="Normal"/>
         <w:rPr>
-          <w:b/>
-          <w:bCs/>
-        </w:rPr>
-      </w:pPr>
-      <w:r>
-        <w:rPr>
-          <w:b/>
-          <w:bCs/>
-        </w:rPr>
-        <w:t xml:space="preserve">Peer Reviewer #3: </w:t>
-      </w:r>
-    </w:p>
-    <w:p>
-      <w:pPr>
-        <w:pStyle w:val="Normal"/>
-        <w:rPr/>
-      </w:pPr>
-      <w:r>
-        <w:rPr/>
+          <w:i/>
+          <w:iCs/>
+          <w:color w:val="666666"/>
+        </w:rPr>
+      </w:pPr>
+      <w:r>
+        <w:rPr>
+          <w:i/>
+          <w:iCs/>
+          <w:color w:val="666666"/>
+        </w:rPr>
+        <w:t xml:space="preserve">Many circadian clock studies use reporters and analyze ensembles of cells. Frequently phase shifts are analyzed using Phase Response Curves. The authors complement this approach by introducing Amplitude Response Curves. Moreover, they discuss effects of ensemble averaging. A clear mathematical description is provided which is useful to interpret experimental data. Some related studied should discussed to embed the manuscript and to highlight the novelty. </w:t>
+      </w:r>
+    </w:p>
+    <w:p>
+      <w:pPr>
+        <w:pStyle w:val="Normal"/>
+        <w:rPr>
+          <w:i/>
+          <w:iCs/>
+          <w:color w:val="666666"/>
+        </w:rPr>
+      </w:pPr>
+      <w:r>
+        <w:rPr>
+          <w:i/>
+          <w:iCs/>
+          <w:color w:val="666666"/>
+        </w:rPr>
         <w:t xml:space="preserve"> </w:t>
       </w:r>
     </w:p>
     <w:p>
       <w:pPr>
         <w:pStyle w:val="Normal"/>
-        <w:rPr>
-          <w:i/>
-          <w:iCs/>
-          <w:color w:val="666666"/>
-        </w:rPr>
-      </w:pPr>
-      <w:r>
-        <w:rPr>
-          <w:i/>
-          <w:iCs/>
-          <w:color w:val="666666"/>
-        </w:rPr>
-        <w:t xml:space="preserve">Many circadian clock studies use reporters and analyze ensembles of cells. Frequently phase shifts are analyzed using Phase Response Curves. The authors complement this approach by introducing Amplitude Response Curves. Moreover, they discuss effects of ensemble averaging. A clear mathematical description is provided which is useful to interpret experimental data. Some related studied should discussed to embed the manuscript and to highlight the novelty. </w:t>
+        <w:rPr/>
+      </w:pPr>
+      <w:r>
+        <w:rPr/>
+        <w:t>We thank the reviewer for their positive impression of the manuscript, as well as for their helpful suggestions of related studies to discuss.</w:t>
+      </w:r>
+      <w:r>
+        <w:rPr>
+          <w:b/>
+          <w:bCs/>
+        </w:rPr>
+        <w:t xml:space="preserve"> We have incorporated many of the suggested works</w:t>
+      </w:r>
+      <w:r>
+        <w:rPr/>
+        <w:t>, which we feel helps to place the manuscript within the larger field of circadian modeling.</w:t>
+      </w:r>
+    </w:p>
+    <w:p>
+      <w:pPr>
+        <w:pStyle w:val="Normal"/>
+        <w:rPr/>
+      </w:pPr>
+      <w:r>
+        <w:rPr/>
+      </w:r>
+    </w:p>
+    <w:p>
+      <w:pPr>
+        <w:pStyle w:val="Normal"/>
+        <w:rPr>
+          <w:i/>
+          <w:iCs/>
+          <w:color w:val="666666"/>
+        </w:rPr>
+      </w:pPr>
+      <w:r>
+        <w:rPr>
+          <w:i/>
+          <w:iCs/>
+          <w:color w:val="666666"/>
+        </w:rPr>
+        <w:t xml:space="preserve">Detailed comments: </w:t>
       </w:r>
     </w:p>
     <w:p>
@@ -3371,49 +3331,19 @@
     <w:p>
       <w:pPr>
         <w:pStyle w:val="Normal"/>
-        <w:rPr/>
-      </w:pPr>
-      <w:r>
-        <w:rPr/>
-        <w:t>We thank the reviewer for their positive impression of the manuscript, as well as for their helpful suggestions of related studies to discuss.</w:t>
-      </w:r>
-      <w:r>
-        <w:rPr>
-          <w:b/>
-          <w:bCs/>
-        </w:rPr>
-        <w:t xml:space="preserve"> We have incorporated many of the suggested works</w:t>
-      </w:r>
-      <w:r>
-        <w:rPr/>
-        <w:t>, which we feel helps to place the manuscript within the larger field of circadian modeling.</w:t>
-      </w:r>
-    </w:p>
-    <w:p>
-      <w:pPr>
-        <w:pStyle w:val="Normal"/>
-        <w:rPr/>
-      </w:pPr>
-      <w:r>
-        <w:rPr/>
-      </w:r>
-    </w:p>
-    <w:p>
-      <w:pPr>
-        <w:pStyle w:val="Normal"/>
-        <w:rPr>
-          <w:i/>
-          <w:iCs/>
-          <w:color w:val="666666"/>
-        </w:rPr>
-      </w:pPr>
-      <w:r>
-        <w:rPr>
-          <w:i/>
-          <w:iCs/>
-          <w:color w:val="666666"/>
-        </w:rPr>
-        <w:t xml:space="preserve">Detailed comments: </w:t>
+        <w:rPr>
+          <w:i/>
+          <w:iCs/>
+          <w:color w:val="666666"/>
+        </w:rPr>
+      </w:pPr>
+      <w:r>
+        <w:rPr>
+          <w:i/>
+          <w:iCs/>
+          <w:color w:val="666666"/>
+        </w:rPr>
+        <w:t xml:space="preserve">Felix Naef studied stochastic models to discuss fibroblast rhythms. He found as well purely exponential decay in case of damped oscillators and deviations for limit cycles. The current study should be compared to these models. </w:t>
       </w:r>
     </w:p>
     <w:p>
@@ -3437,42 +3367,6 @@
     <w:p>
       <w:pPr>
         <w:pStyle w:val="Normal"/>
-        <w:rPr>
-          <w:i/>
-          <w:iCs/>
-          <w:color w:val="666666"/>
-        </w:rPr>
-      </w:pPr>
-      <w:r>
-        <w:rPr>
-          <w:i/>
-          <w:iCs/>
-          <w:color w:val="666666"/>
-        </w:rPr>
-        <w:t xml:space="preserve">Felix Naef studied stochastic models to discuss fibroblast rhythms. He found as well purely exponential decay in case of damped oscillators and deviations for limit cycles. The current study should be compared to these models. </w:t>
-      </w:r>
-    </w:p>
-    <w:p>
-      <w:pPr>
-        <w:pStyle w:val="Normal"/>
-        <w:rPr>
-          <w:i/>
-          <w:iCs/>
-          <w:color w:val="666666"/>
-        </w:rPr>
-      </w:pPr>
-      <w:r>
-        <w:rPr>
-          <w:i/>
-          <w:iCs/>
-          <w:color w:val="666666"/>
-        </w:rPr>
-        <w:t xml:space="preserve"> </w:t>
-      </w:r>
-    </w:p>
-    <w:p>
-      <w:pPr>
-        <w:pStyle w:val="Normal"/>
         <w:rPr/>
       </w:pPr>
       <w:r>
@@ -3488,15 +3382,7 @@
       </w:r>
       <w:r>
         <w:rPr/>
-        <w:t xml:space="preserve">and added the </w:t>
-      </w:r>
-      <w:r>
-        <w:rPr/>
-        <w:t>references to the following</w:t>
-      </w:r>
-      <w:r>
-        <w:rPr/>
-        <w:t xml:space="preserve"> sections of the manuscript:</w:t>
+        <w:t>and added the references to the following sections of the manuscript:</w:t>
       </w:r>
     </w:p>
     <w:p>
@@ -3552,8 +3438,7 @@
       </w:r>
       <w:r>
         <w:rPr/>
-        <w:t>, in which</w:t>
-        <w:t xml:space="preserve"> the state of each oscillator is represented only by its phase, θ.</w:t>
+        <w:t>, in which the state of each oscillator is represented only by its phase, θ.</w:t>
       </w:r>
     </w:p>
     <w:p>
@@ -3598,8 +3483,7 @@
       </w:pPr>
       <w:r>
         <w:rPr/>
-        <w:t>The phase diffusivity parameter d (in units of inverse radians) describes</w:t>
-        <w:t xml:space="preserve"> the speed with which the population desynchronizes and can be fit to experimental data </w:t>
+        <w:t xml:space="preserve">The phase diffusivity parameter d (in units of inverse radians) describes the speed with which the population desynchronizes and can be fit to experimental data </w:t>
       </w:r>
       <w:r>
         <w:rPr>
@@ -3666,9 +3550,7 @@
           <w:b w:val="false"/>
           <w:bCs w:val="false"/>
         </w:rPr>
-        <w:t>Previous work has used limit cycle</w:t>
-        <w:t xml:space="preserve"> models to estimate population-level parameters, such as desynchronization rate, for phase-only</w:t>
-        <w:t xml:space="preserve"> models </w:t>
+        <w:t xml:space="preserve">Previous work has used limit cycle models to estimate population-level parameters, such as desynchronization rate, for phase-only models </w:t>
       </w:r>
       <w:r>
         <w:rPr>
@@ -3726,9 +3608,7 @@
           <w:b w:val="false"/>
           <w:bCs w:val="false"/>
         </w:rPr>
-        <w:t>Phase-diffusion models can explain why the gradual damping from experimental population-</w:t>
-        <w:t>level data closely resembles an exponentially damped sinusoid, a result that has been shown</w:t>
-        <w:t xml:space="preserve"> experimentally (9) and computationally</w:t>
+        <w:t>Phase-diffusion models can explain why the gradual damping from experimental population-level data closely resembles an exponentially damped sinusoid, a result that has been shown experimentally (9) and computationally</w:t>
       </w:r>
       <w:r>
         <w:rPr>
@@ -3920,8 +3800,7 @@
         <w:rPr>
           <w:color w:val="111111"/>
         </w:rPr>
-        <w:t>Mathematical models have long been used to understand the results of circadian experiments</w:t>
-        <w:t xml:space="preserve"> (15, 16), aided by definitions and computational techniques designed to match modeling predictions to experimental data. </w:t>
+        <w:t xml:space="preserve">Mathematical models have long been used to understand the results of circadian experiments (15, 16), aided by definitions and computational techniques designed to match modeling predictions to experimental data. </w:t>
       </w:r>
       <w:r>
         <w:rPr>
@@ -3929,16 +3808,13 @@
           <w:bCs/>
           <w:color w:val="111111"/>
         </w:rPr>
-        <w:t>One such definition is the response function, a general technique that</w:t>
-        <w:t xml:space="preserve"> maps a change in an output variable to a temporary change in parameters (17).</w:t>
+        <w:t>One such definition is the response function, a general technique that maps a change in an output variable to a temporary change in parameters (17).</w:t>
       </w:r>
       <w:r>
         <w:rPr>
           <w:color w:val="111111"/>
         </w:rPr>
-        <w:t xml:space="preserve"> For instance,</w:t>
-        <w:t xml:space="preserve"> the phase response curve (PRC) has been used to characterize the entrainment behavior of both experimental and mathematical systems (18–20), and in analyzing the synchrony of populations</w:t>
-        <w:t xml:space="preserve"> of oscillators (21).</w:t>
+        <w:t xml:space="preserve"> For instance, the phase response curve (PRC) has been used to characterize the entrainment behavior of both experimental and mathematical systems (18–20), and in analyzing the synchrony of populations of oscillators (21).</w:t>
       </w:r>
     </w:p>
     <w:p>
@@ -4230,15 +4106,13 @@
           <w:iCs w:val="false"/>
           <w:color w:val="111111"/>
         </w:rPr>
-        <w:t>The amplitude of circadian transcription is a relevant factor, and has been shown to play a</w:t>
-        <w:t xml:space="preserve"> critical role in phase resetting and entrainment (3, 4).</w:t>
+        <w:t>The amplitude of circadian transcription is a relevant factor, and has been shown to play a critical role in phase resetting and entrainment (3, 4).</w:t>
       </w:r>
       <w:r>
         <w:rPr>
           <w:color w:val="111111"/>
         </w:rPr>
-        <w:t xml:space="preserve"> Recent studies have further highlighted the</w:t>
-        <w:t xml:space="preserve"> importance of high peripheral clock amplitudes in maintaining metabolic health.</w:t>
+        <w:t xml:space="preserve"> Recent studies have further highlighted the importance of high peripheral clock amplitudes in maintaining metabolic health.</w:t>
       </w:r>
     </w:p>
     <w:p>
@@ -4297,19 +4171,7 @@
         <w:rPr>
           <w:color w:val="000000"/>
         </w:rPr>
-        <w:t>First, in the introduction as reference (</w:t>
-      </w:r>
-      <w:r>
-        <w:rPr>
-          <w:color w:val="000000"/>
-        </w:rPr>
-        <w:t>4</w:t>
-      </w:r>
-      <w:r>
-        <w:rPr>
-          <w:color w:val="000000"/>
-        </w:rPr>
-        <w:t>) noted above, and also in the conclusion where we discuss the relative entrainment speed of coupled vs. uncoupled cells:</w:t>
+        <w:t>First, in the introduction as reference (4) noted above, and also in the conclusion where we discuss the relative entrainment speed of coupled vs. uncoupled cells:</w:t>
       </w:r>
     </w:p>
     <w:p>
@@ -4335,14 +4197,7 @@
           <w:i/>
           <w:iCs/>
         </w:rPr>
-        <w:t>1</w:t>
-      </w:r>
-      <w:r>
-        <w:rPr>
-          <w:i/>
-          <w:iCs/>
-        </w:rPr>
-        <w:t>8</w:t>
+        <w:t>18</w:t>
       </w:r>
       <w:r>
         <w:rPr/>
@@ -4375,21 +4230,7 @@
           <w:b/>
           <w:bCs/>
         </w:rPr>
-        <w:t>(</w:t>
-      </w:r>
-      <w:r>
-        <w:rPr>
-          <w:b/>
-          <w:bCs/>
-        </w:rPr>
-        <w:t>4</w:t>
-      </w:r>
-      <w:r>
-        <w:rPr>
-          <w:b/>
-          <w:bCs/>
-        </w:rPr>
-        <w:t>)</w:t>
+        <w:t>(4)</w:t>
       </w:r>
       <w:r>
         <w:rPr/>

</xml_diff>